<commit_message>
alterando package e add atividade aula05 e 06
</commit_message>
<xml_diff>
--- a/CARTA_DE_APRESENTA__O.docx
+++ b/CARTA_DE_APRESENTA__O.docx
@@ -1,6 +1,6 @@
 
 <file path=word/document.xml><?xml version="1.0" encoding="utf-8"?>
-<w:document xmlns:wpc="http://schemas.microsoft.com/office/word/2010/wordprocessingCanvas" xmlns:cx="http://schemas.microsoft.com/office/drawing/2014/chartex" xmlns:cx1="http://schemas.microsoft.com/office/drawing/2015/9/8/chartex" xmlns:cx2="http://schemas.microsoft.com/office/drawing/2015/10/21/chartex" xmlns:cx3="http://schemas.microsoft.com/office/drawing/2016/5/9/chartex" xmlns:cx4="http://schemas.microsoft.com/office/drawing/2016/5/10/chartex" xmlns:cx5="http://schemas.microsoft.com/office/drawing/2016/5/11/chartex" xmlns:cx6="http://schemas.microsoft.com/office/drawing/2016/5/12/chartex" xmlns:cx7="http://schemas.microsoft.com/office/drawing/2016/5/13/chartex" xmlns:cx8="http://schemas.microsoft.com/office/drawing/2016/5/14/chartex" xmlns:mc="http://schemas.openxmlformats.org/markup-compatibility/2006" xmlns:aink="http://schemas.microsoft.com/office/drawing/2016/ink" xmlns:am3d="http://schemas.microsoft.com/office/drawing/2017/model3d" xmlns:o="urn:schemas-microsoft-com:office:office" xmlns:oel="http://schemas.microsoft.com/office/2019/extlst" xmlns:r="http://schemas.openxmlformats.org/officeDocument/2006/relationships" xmlns:m="http://schemas.openxmlformats.org/officeDocument/2006/math" xmlns:v="urn:schemas-microsoft-com:vml" xmlns:wp14="http://schemas.microsoft.com/office/word/2010/wordprocessingDrawing" xmlns:wp="http://schemas.openxmlformats.org/drawingml/2006/wordprocessingDrawing" xmlns:w10="urn:schemas-microsoft-com:office:word" xmlns:w="http://schemas.openxmlformats.org/wordprocessingml/2006/main" xmlns:w14="http://schemas.microsoft.com/office/word/2010/wordml" xmlns:w15="http://schemas.microsoft.com/office/word/2012/wordml" xmlns:w16cex="http://schemas.microsoft.com/office/word/2018/wordml/cex" xmlns:w16cid="http://schemas.microsoft.com/office/word/2016/wordml/cid" xmlns:w16="http://schemas.microsoft.com/office/word/2018/wordml" xmlns:w16sdtdh="http://schemas.microsoft.com/office/word/2020/wordml/sdtdatahash" xmlns:w16se="http://schemas.microsoft.com/office/word/2015/wordml/symex" xmlns:wpg="http://schemas.microsoft.com/office/word/2010/wordprocessingGroup" xmlns:wpi="http://schemas.microsoft.com/office/word/2010/wordprocessingInk" xmlns:wne="http://schemas.microsoft.com/office/word/2006/wordml" xmlns:wps="http://schemas.microsoft.com/office/word/2010/wordprocessingShape" mc:Ignorable="w14 w15 w16se w16cid w16 w16cex w16sdtdh wp14">
+<w:document xmlns:wpc="http://schemas.microsoft.com/office/word/2010/wordprocessingCanvas" xmlns:cx="http://schemas.microsoft.com/office/drawing/2014/chartex" xmlns:cx1="http://schemas.microsoft.com/office/drawing/2015/9/8/chartex" xmlns:cx2="http://schemas.microsoft.com/office/drawing/2015/10/21/chartex" xmlns:cx3="http://schemas.microsoft.com/office/drawing/2016/5/9/chartex" xmlns:cx4="http://schemas.microsoft.com/office/drawing/2016/5/10/chartex" xmlns:cx5="http://schemas.microsoft.com/office/drawing/2016/5/11/chartex" xmlns:cx6="http://schemas.microsoft.com/office/drawing/2016/5/12/chartex" xmlns:cx7="http://schemas.microsoft.com/office/drawing/2016/5/13/chartex" xmlns:cx8="http://schemas.microsoft.com/office/drawing/2016/5/14/chartex" xmlns:mc="http://schemas.openxmlformats.org/markup-compatibility/2006" xmlns:aink="http://schemas.microsoft.com/office/drawing/2016/ink" xmlns:am3d="http://schemas.microsoft.com/office/drawing/2017/model3d" xmlns:o="urn:schemas-microsoft-com:office:office" xmlns:oel="http://schemas.microsoft.com/office/2019/extlst" xmlns:r="http://schemas.openxmlformats.org/officeDocument/2006/relationships" xmlns:m="http://schemas.openxmlformats.org/officeDocument/2006/math" xmlns:v="urn:schemas-microsoft-com:vml" xmlns:wp14="http://schemas.microsoft.com/office/word/2010/wordprocessingDrawing" xmlns:wp="http://schemas.openxmlformats.org/drawingml/2006/wordprocessingDrawing" xmlns:w10="urn:schemas-microsoft-com:office:word" xmlns:w="http://schemas.openxmlformats.org/wordprocessingml/2006/main" xmlns:w14="http://schemas.microsoft.com/office/word/2010/wordml" xmlns:w15="http://schemas.microsoft.com/office/word/2012/wordml" xmlns:w16cex="http://schemas.microsoft.com/office/word/2018/wordml/cex" xmlns:w16cid="http://schemas.microsoft.com/office/word/2016/wordml/cid" xmlns:w16="http://schemas.microsoft.com/office/word/2018/wordml" xmlns:w16du="http://schemas.microsoft.com/office/word/2023/wordml/word16du" xmlns:w16sdtdh="http://schemas.microsoft.com/office/word/2020/wordml/sdtdatahash" xmlns:w16se="http://schemas.microsoft.com/office/word/2015/wordml/symex" xmlns:wpg="http://schemas.microsoft.com/office/word/2010/wordprocessingGroup" xmlns:wpi="http://schemas.microsoft.com/office/word/2010/wordprocessingInk" xmlns:wne="http://schemas.microsoft.com/office/word/2006/wordml" xmlns:wps="http://schemas.microsoft.com/office/word/2010/wordprocessingShape" mc:Ignorable="w14 w15 w16se w16cid w16 w16cex w16sdtdh w16du wp14">
   <w:body>
     <w:p>
       <w:pPr>
@@ -64,7 +64,7 @@
         <w:rPr>
           <w:rFonts w:ascii="Arial" w:hAnsi="Arial" w:cs="Arial"/>
         </w:rPr>
-        <w:t>&lt;IES&gt;</w:t>
+        <w:t>Universidade Estácio de Sá</w:t>
       </w:r>
       <w:r>
         <w:rPr>
@@ -82,7 +82,7 @@
         <w:rPr>
           <w:rFonts w:ascii="Arial" w:hAnsi="Arial" w:cs="Arial"/>
         </w:rPr>
-        <w:t>&lt;NOME DA DISCIPLINA&gt;</w:t>
+        <w:t>Programação Orientada a Objetos em Java</w:t>
       </w:r>
       <w:r>
         <w:rPr>
@@ -112,19 +112,13 @@
         <w:rPr>
           <w:rFonts w:ascii="Arial" w:hAnsi="Arial" w:cs="Arial"/>
         </w:rPr>
-        <w:t>&lt;</w:t>
-      </w:r>
-      <w:r>
-        <w:rPr>
-          <w:rFonts w:ascii="Arial" w:hAnsi="Arial" w:cs="Arial"/>
-        </w:rPr>
-        <w:t>NOME DO PROFESSOR</w:t>
-      </w:r>
-      <w:r>
-        <w:rPr>
-          <w:rFonts w:ascii="Arial" w:hAnsi="Arial" w:cs="Arial"/>
-        </w:rPr>
-        <w:t>&gt;.</w:t>
+        <w:t>Ronaldo Candido</w:t>
+      </w:r>
+      <w:r>
+        <w:rPr>
+          <w:rFonts w:ascii="Arial" w:hAnsi="Arial" w:cs="Arial"/>
+        </w:rPr>
+        <w:t>.</w:t>
       </w:r>
     </w:p>
     <w:p>
@@ -170,7 +164,7 @@
         <w:rPr>
           <w:rFonts w:ascii="Arial" w:hAnsi="Arial" w:cs="Arial"/>
         </w:rPr>
-        <w:t>&lt;IES&gt;</w:t>
+        <w:t>Universidade Estácio de Sá</w:t>
       </w:r>
       <w:r>
         <w:rPr>
@@ -558,7 +552,20 @@
           <w:rFonts w:ascii="Arial" w:hAnsi="Arial" w:cs="Arial"/>
           <w:shd w:val="clear" w:color="auto" w:fill="FFFFFF"/>
         </w:rPr>
-        <w:t xml:space="preserve"> por parte da &lt;IES&gt;,</w:t>
+        <w:t xml:space="preserve"> por parte da </w:t>
+      </w:r>
+      <w:r>
+        <w:rPr>
+          <w:rFonts w:ascii="Arial" w:hAnsi="Arial" w:cs="Arial"/>
+        </w:rPr>
+        <w:t>Universidade Estácio de Sá</w:t>
+      </w:r>
+      <w:r>
+        <w:rPr>
+          <w:rFonts w:ascii="Arial" w:hAnsi="Arial" w:cs="Arial"/>
+          <w:shd w:val="clear" w:color="auto" w:fill="FFFFFF"/>
+        </w:rPr>
+        <w:t>,</w:t>
       </w:r>
       <w:r>
         <w:rPr>
@@ -629,14 +636,33 @@
           <w:rFonts w:ascii="Arial" w:hAnsi="Arial" w:cs="Arial"/>
           <w:shd w:val="clear" w:color="auto" w:fill="FFFFFF"/>
         </w:rPr>
-        <w:t xml:space="preserve"> da &lt;IES&gt;</w:t>
-      </w:r>
-      <w:r>
-        <w:rPr>
-          <w:rFonts w:ascii="Arial" w:hAnsi="Arial" w:cs="Arial"/>
-          <w:shd w:val="clear" w:color="auto" w:fill="FFFFFF"/>
-        </w:rPr>
-        <w:t>, disciplina &lt;NOME DA DISCIPLINA&gt;,</w:t>
+        <w:t xml:space="preserve"> da </w:t>
+      </w:r>
+      <w:r>
+        <w:rPr>
+          <w:rFonts w:ascii="Arial" w:hAnsi="Arial" w:cs="Arial"/>
+        </w:rPr>
+        <w:t>Universidade Estácio de Sá</w:t>
+      </w:r>
+      <w:r>
+        <w:rPr>
+          <w:rFonts w:ascii="Arial" w:hAnsi="Arial" w:cs="Arial"/>
+          <w:shd w:val="clear" w:color="auto" w:fill="FFFFFF"/>
+        </w:rPr>
+        <w:t xml:space="preserve">, disciplina </w:t>
+      </w:r>
+      <w:r>
+        <w:rPr>
+          <w:rFonts w:ascii="Arial" w:hAnsi="Arial" w:cs="Arial"/>
+        </w:rPr>
+        <w:t>Programação Orientada a Objetos em Java</w:t>
+      </w:r>
+      <w:r>
+        <w:rPr>
+          <w:rFonts w:ascii="Arial" w:hAnsi="Arial" w:cs="Arial"/>
+          <w:shd w:val="clear" w:color="auto" w:fill="FFFFFF"/>
+        </w:rPr>
+        <w:t>,</w:t>
       </w:r>
       <w:r>
         <w:rPr>
@@ -820,7 +846,13 @@
           <w:rFonts w:ascii="Arial" w:hAnsi="Arial" w:cs="Arial"/>
           <w:shd w:val="clear" w:color="auto" w:fill="FFFFFF"/>
         </w:rPr>
-        <w:t>e à &lt;IES&gt;</w:t>
+        <w:t xml:space="preserve">e à </w:t>
+      </w:r>
+      <w:r>
+        <w:rPr>
+          <w:rFonts w:ascii="Arial" w:hAnsi="Arial" w:cs="Arial"/>
+        </w:rPr>
+        <w:t>Universidade Estácio de Sá</w:t>
       </w:r>
       <w:r>
         <w:rPr>
@@ -895,6 +927,7 @@
           <w:rFonts w:ascii="Arial" w:hAnsi="Arial" w:cs="Arial"/>
           <w:shd w:val="clear" w:color="auto" w:fill="FFFFFF"/>
         </w:rPr>
+        <w:lastRenderedPageBreak/>
         <w:t>Aproveitamos a oportunidade e</w:t>
       </w:r>
       <w:r>
@@ -1198,13 +1231,7 @@
               <w:jc w:val="center"/>
             </w:pPr>
             <w:r>
-              <w:t xml:space="preserve">&lt;NOME COMPLETO DO ALUNO </w:t>
-            </w:r>
-            <w:r>
-              <w:t>2</w:t>
-            </w:r>
-            <w:r>
-              <w:t>&gt;</w:t>
+              <w:t>&lt;NOME COMPLETO DO ALUNO 2&gt;</w:t>
             </w:r>
           </w:p>
           <w:p>
@@ -1212,13 +1239,7 @@
               <w:jc w:val="center"/>
             </w:pPr>
             <w:r>
-              <w:t xml:space="preserve">Matrícula: &lt;MATRÍCULA DO ALUNO </w:t>
-            </w:r>
-            <w:r>
-              <w:t>2</w:t>
-            </w:r>
-            <w:r>
-              <w:t>&gt;</w:t>
+              <w:t>Matrícula: &lt;MATRÍCULA DO ALUNO 2&gt;</w:t>
             </w:r>
           </w:p>
         </w:tc>
@@ -1252,13 +1273,7 @@
               <w:jc w:val="center"/>
             </w:pPr>
             <w:r>
-              <w:t xml:space="preserve">&lt;NOME COMPLETO DO ALUNO </w:t>
-            </w:r>
-            <w:r>
-              <w:t>3</w:t>
-            </w:r>
-            <w:r>
-              <w:t>&gt;</w:t>
+              <w:t>&lt;NOME COMPLETO DO ALUNO 3&gt;</w:t>
             </w:r>
           </w:p>
           <w:p>
@@ -1266,13 +1281,7 @@
               <w:jc w:val="center"/>
             </w:pPr>
             <w:r>
-              <w:t xml:space="preserve">Matrícula: &lt;MATRÍCULA DO ALUNO </w:t>
-            </w:r>
-            <w:r>
-              <w:t>3</w:t>
-            </w:r>
-            <w:r>
-              <w:t>&gt;</w:t>
+              <w:t>Matrícula: &lt;MATRÍCULA DO ALUNO 3&gt;</w:t>
             </w:r>
           </w:p>
         </w:tc>
@@ -1534,19 +1543,13 @@
     <w:p/>
     <w:p>
       <w:r>
-        <w:t>&lt;</w:t>
-      </w:r>
-      <w:r>
-        <w:t>CIDADE</w:t>
+        <w:t>&lt;CIDADE</w:t>
       </w:r>
       <w:r>
         <w:t xml:space="preserve">&gt;, </w:t>
       </w:r>
       <w:r>
-        <w:t>&lt;DIA/MES/ANO</w:t>
-      </w:r>
-      <w:r>
-        <w:t>&gt;</w:t>
+        <w:t>&lt;DIA/MES/ANO&gt;</w:t>
       </w:r>
     </w:p>
     <w:sectPr>
@@ -1560,7 +1563,7 @@
 </file>
 
 <file path=word/numbering.xml><?xml version="1.0" encoding="utf-8"?>
-<w:numbering xmlns:wpc="http://schemas.microsoft.com/office/word/2010/wordprocessingCanvas" xmlns:cx="http://schemas.microsoft.com/office/drawing/2014/chartex" xmlns:cx1="http://schemas.microsoft.com/office/drawing/2015/9/8/chartex" xmlns:cx2="http://schemas.microsoft.com/office/drawing/2015/10/21/chartex" xmlns:cx3="http://schemas.microsoft.com/office/drawing/2016/5/9/chartex" xmlns:cx4="http://schemas.microsoft.com/office/drawing/2016/5/10/chartex" xmlns:cx5="http://schemas.microsoft.com/office/drawing/2016/5/11/chartex" xmlns:cx6="http://schemas.microsoft.com/office/drawing/2016/5/12/chartex" xmlns:cx7="http://schemas.microsoft.com/office/drawing/2016/5/13/chartex" xmlns:cx8="http://schemas.microsoft.com/office/drawing/2016/5/14/chartex" xmlns:mc="http://schemas.openxmlformats.org/markup-compatibility/2006" xmlns:aink="http://schemas.microsoft.com/office/drawing/2016/ink" xmlns:am3d="http://schemas.microsoft.com/office/drawing/2017/model3d" xmlns:o="urn:schemas-microsoft-com:office:office" xmlns:oel="http://schemas.microsoft.com/office/2019/extlst" xmlns:r="http://schemas.openxmlformats.org/officeDocument/2006/relationships" xmlns:m="http://schemas.openxmlformats.org/officeDocument/2006/math" xmlns:v="urn:schemas-microsoft-com:vml" xmlns:wp14="http://schemas.microsoft.com/office/word/2010/wordprocessingDrawing" xmlns:wp="http://schemas.openxmlformats.org/drawingml/2006/wordprocessingDrawing" xmlns:w10="urn:schemas-microsoft-com:office:word" xmlns:w="http://schemas.openxmlformats.org/wordprocessingml/2006/main" xmlns:w14="http://schemas.microsoft.com/office/word/2010/wordml" xmlns:w15="http://schemas.microsoft.com/office/word/2012/wordml" xmlns:w16cex="http://schemas.microsoft.com/office/word/2018/wordml/cex" xmlns:w16cid="http://schemas.microsoft.com/office/word/2016/wordml/cid" xmlns:w16="http://schemas.microsoft.com/office/word/2018/wordml" xmlns:w16sdtdh="http://schemas.microsoft.com/office/word/2020/wordml/sdtdatahash" xmlns:w16se="http://schemas.microsoft.com/office/word/2015/wordml/symex" xmlns:wpg="http://schemas.microsoft.com/office/word/2010/wordprocessingGroup" xmlns:wpi="http://schemas.microsoft.com/office/word/2010/wordprocessingInk" xmlns:wne="http://schemas.microsoft.com/office/word/2006/wordml" xmlns:wps="http://schemas.microsoft.com/office/word/2010/wordprocessingShape" mc:Ignorable="w14 w15 w16se w16cid w16 w16cex w16sdtdh wp14">
+<w:numbering xmlns:wpc="http://schemas.microsoft.com/office/word/2010/wordprocessingCanvas" xmlns:cx="http://schemas.microsoft.com/office/drawing/2014/chartex" xmlns:cx1="http://schemas.microsoft.com/office/drawing/2015/9/8/chartex" xmlns:cx2="http://schemas.microsoft.com/office/drawing/2015/10/21/chartex" xmlns:cx3="http://schemas.microsoft.com/office/drawing/2016/5/9/chartex" xmlns:cx4="http://schemas.microsoft.com/office/drawing/2016/5/10/chartex" xmlns:cx5="http://schemas.microsoft.com/office/drawing/2016/5/11/chartex" xmlns:cx6="http://schemas.microsoft.com/office/drawing/2016/5/12/chartex" xmlns:cx7="http://schemas.microsoft.com/office/drawing/2016/5/13/chartex" xmlns:cx8="http://schemas.microsoft.com/office/drawing/2016/5/14/chartex" xmlns:mc="http://schemas.openxmlformats.org/markup-compatibility/2006" xmlns:aink="http://schemas.microsoft.com/office/drawing/2016/ink" xmlns:am3d="http://schemas.microsoft.com/office/drawing/2017/model3d" xmlns:o="urn:schemas-microsoft-com:office:office" xmlns:oel="http://schemas.microsoft.com/office/2019/extlst" xmlns:r="http://schemas.openxmlformats.org/officeDocument/2006/relationships" xmlns:m="http://schemas.openxmlformats.org/officeDocument/2006/math" xmlns:v="urn:schemas-microsoft-com:vml" xmlns:wp14="http://schemas.microsoft.com/office/word/2010/wordprocessingDrawing" xmlns:wp="http://schemas.openxmlformats.org/drawingml/2006/wordprocessingDrawing" xmlns:w10="urn:schemas-microsoft-com:office:word" xmlns:w="http://schemas.openxmlformats.org/wordprocessingml/2006/main" xmlns:w14="http://schemas.microsoft.com/office/word/2010/wordml" xmlns:w15="http://schemas.microsoft.com/office/word/2012/wordml" xmlns:w16cex="http://schemas.microsoft.com/office/word/2018/wordml/cex" xmlns:w16cid="http://schemas.microsoft.com/office/word/2016/wordml/cid" xmlns:w16="http://schemas.microsoft.com/office/word/2018/wordml" xmlns:w16du="http://schemas.microsoft.com/office/word/2023/wordml/word16du" xmlns:w16sdtdh="http://schemas.microsoft.com/office/word/2020/wordml/sdtdatahash" xmlns:w16se="http://schemas.microsoft.com/office/word/2015/wordml/symex" xmlns:wpg="http://schemas.microsoft.com/office/word/2010/wordprocessingGroup" xmlns:wpi="http://schemas.microsoft.com/office/word/2010/wordprocessingInk" xmlns:wne="http://schemas.microsoft.com/office/word/2006/wordml" xmlns:wps="http://schemas.microsoft.com/office/word/2010/wordprocessingShape" mc:Ignorable="w14 w15 w16se w16cid w16 w16cex w16sdtdh w16du wp14">
   <w:abstractNum w:abstractNumId="0" w15:restartNumberingAfterBreak="0">
     <w:nsid w:val="18273F17"/>
     <w:multiLevelType w:val="hybridMultilevel"/>
@@ -1681,7 +1684,7 @@
 </file>
 
 <file path=word/styles.xml><?xml version="1.0" encoding="utf-8"?>
-<w:styles xmlns:mc="http://schemas.openxmlformats.org/markup-compatibility/2006" xmlns:r="http://schemas.openxmlformats.org/officeDocument/2006/relationships" xmlns:w="http://schemas.openxmlformats.org/wordprocessingml/2006/main" xmlns:w14="http://schemas.microsoft.com/office/word/2010/wordml" xmlns:w15="http://schemas.microsoft.com/office/word/2012/wordml" xmlns:w16cex="http://schemas.microsoft.com/office/word/2018/wordml/cex" xmlns:w16cid="http://schemas.microsoft.com/office/word/2016/wordml/cid" xmlns:w16="http://schemas.microsoft.com/office/word/2018/wordml" xmlns:w16sdtdh="http://schemas.microsoft.com/office/word/2020/wordml/sdtdatahash" xmlns:w16se="http://schemas.microsoft.com/office/word/2015/wordml/symex" mc:Ignorable="w14 w15 w16se w16cid w16 w16cex w16sdtdh">
+<w:styles xmlns:mc="http://schemas.openxmlformats.org/markup-compatibility/2006" xmlns:r="http://schemas.openxmlformats.org/officeDocument/2006/relationships" xmlns:w="http://schemas.openxmlformats.org/wordprocessingml/2006/main" xmlns:w14="http://schemas.microsoft.com/office/word/2010/wordml" xmlns:w15="http://schemas.microsoft.com/office/word/2012/wordml" xmlns:w16cex="http://schemas.microsoft.com/office/word/2018/wordml/cex" xmlns:w16cid="http://schemas.microsoft.com/office/word/2016/wordml/cid" xmlns:w16="http://schemas.microsoft.com/office/word/2018/wordml" xmlns:w16du="http://schemas.microsoft.com/office/word/2023/wordml/word16du" xmlns:w16sdtdh="http://schemas.microsoft.com/office/word/2020/wordml/sdtdatahash" xmlns:w16se="http://schemas.microsoft.com/office/word/2015/wordml/symex" mc:Ignorable="w14 w15 w16se w16cid w16 w16cex w16sdtdh w16du">
   <w:docDefaults>
     <w:rPrDefault>
       <w:rPr>
@@ -2541,21 +2544,6 @@
 </file>
 
 <file path=customXml/item1.xml><?xml version="1.0" encoding="utf-8"?>
-<p:properties xmlns:p="http://schemas.microsoft.com/office/2006/metadata/properties" xmlns:xsi="http://www.w3.org/2001/XMLSchema-instance" xmlns:pc="http://schemas.microsoft.com/office/infopath/2007/PartnerControls">
-  <documentManagement/>
-</p:properties>
-</file>
-
-<file path=customXml/item2.xml><?xml version="1.0" encoding="utf-8"?>
-<?mso-contentType ?>
-<FormTemplates xmlns="http://schemas.microsoft.com/sharepoint/v3/contenttype/forms">
-  <Display>DocumentLibraryForm</Display>
-  <Edit>DocumentLibraryForm</Edit>
-  <New>DocumentLibraryForm</New>
-</FormTemplates>
-</file>
-
-<file path=customXml/item3.xml><?xml version="1.0" encoding="utf-8"?>
 <ct:contentTypeSchema xmlns:ct="http://schemas.microsoft.com/office/2006/metadata/contentType" xmlns:ma="http://schemas.microsoft.com/office/2006/metadata/properties/metaAttributes" ct:_="" ma:_="" ma:contentTypeName="Documento" ma:contentTypeID="0x010100CFD99E4A0321F647AAC1CD95B85C38E3" ma:contentTypeVersion="2" ma:contentTypeDescription="Crie um novo documento." ma:contentTypeScope="" ma:versionID="31353220752091e151d398d1d38a4800">
   <xsd:schema xmlns:xsd="http://www.w3.org/2001/XMLSchema" xmlns:xs="http://www.w3.org/2001/XMLSchema" xmlns:p="http://schemas.microsoft.com/office/2006/metadata/properties" xmlns:ns2="457a1b99-85f5-437c-952e-ed18430445db" targetNamespace="http://schemas.microsoft.com/office/2006/metadata/properties" ma:root="true" ma:fieldsID="28e909da235c02d4dbe88c442e2d8767" ns2:_="">
     <xsd:import namespace="457a1b99-85f5-437c-952e-ed18430445db"/>
@@ -2687,24 +2675,22 @@
 </ct:contentTypeSchema>
 </file>
 
-<file path=customXml/itemProps1.xml><?xml version="1.0" encoding="utf-8"?>
-<ds:datastoreItem xmlns:ds="http://schemas.openxmlformats.org/officeDocument/2006/customXml" ds:itemID="{2ED85E7B-5ED2-4E80-A1CC-FA2E6CBB949B}">
-  <ds:schemaRefs>
-    <ds:schemaRef ds:uri="http://schemas.microsoft.com/office/2006/metadata/properties"/>
-    <ds:schemaRef ds:uri="http://schemas.microsoft.com/office/infopath/2007/PartnerControls"/>
-  </ds:schemaRefs>
-</ds:datastoreItem>
+<file path=customXml/item2.xml><?xml version="1.0" encoding="utf-8"?>
+<?mso-contentType ?>
+<FormTemplates xmlns="http://schemas.microsoft.com/sharepoint/v3/contenttype/forms">
+  <Display>DocumentLibraryForm</Display>
+  <Edit>DocumentLibraryForm</Edit>
+  <New>DocumentLibraryForm</New>
+</FormTemplates>
 </file>
 
-<file path=customXml/itemProps2.xml><?xml version="1.0" encoding="utf-8"?>
-<ds:datastoreItem xmlns:ds="http://schemas.openxmlformats.org/officeDocument/2006/customXml" ds:itemID="{933037AC-8589-40C1-8DA4-DC94AA9E5662}">
-  <ds:schemaRefs>
-    <ds:schemaRef ds:uri="http://schemas.microsoft.com/sharepoint/v3/contenttype/forms"/>
-  </ds:schemaRefs>
-</ds:datastoreItem>
+<file path=customXml/item3.xml><?xml version="1.0" encoding="utf-8"?>
+<p:properties xmlns:p="http://schemas.microsoft.com/office/2006/metadata/properties" xmlns:xsi="http://www.w3.org/2001/XMLSchema-instance" xmlns:pc="http://schemas.microsoft.com/office/infopath/2007/PartnerControls">
+  <documentManagement/>
+</p:properties>
 </file>
 
-<file path=customXml/itemProps3.xml><?xml version="1.0" encoding="utf-8"?>
+<file path=customXml/itemProps1.xml><?xml version="1.0" encoding="utf-8"?>
 <ds:datastoreItem xmlns:ds="http://schemas.openxmlformats.org/officeDocument/2006/customXml" ds:itemID="{838FDC40-E570-4333-A85E-5E8FAF3163BA}">
   <ds:schemaRefs>
     <ds:schemaRef ds:uri="http://schemas.microsoft.com/office/2006/metadata/contentType"/>
@@ -2720,4 +2706,21 @@
     <ds:schemaRef ds:uri="http://schemas.microsoft.com/internal/obd"/>
   </ds:schemaRefs>
 </ds:datastoreItem>
+</file>
+
+<file path=customXml/itemProps2.xml><?xml version="1.0" encoding="utf-8"?>
+<ds:datastoreItem xmlns:ds="http://schemas.openxmlformats.org/officeDocument/2006/customXml" ds:itemID="{933037AC-8589-40C1-8DA4-DC94AA9E5662}">
+  <ds:schemaRefs>
+    <ds:schemaRef ds:uri="http://schemas.microsoft.com/sharepoint/v3/contenttype/forms"/>
+  </ds:schemaRefs>
+</ds:datastoreItem>
+</file>
+
+<file path=customXml/itemProps3.xml><?xml version="1.0" encoding="utf-8"?>
+<ds:datastoreItem xmlns:ds="http://schemas.openxmlformats.org/officeDocument/2006/customXml" ds:itemID="{2ED85E7B-5ED2-4E80-A1CC-FA2E6CBB949B}">
+  <ds:schemaRefs>
+    <ds:schemaRef ds:uri="http://schemas.microsoft.com/office/2006/metadata/properties"/>
+    <ds:schemaRef ds:uri="http://schemas.microsoft.com/office/infopath/2007/PartnerControls"/>
+  </ds:schemaRefs>
+</ds:datastoreItem>
 </file>
</xml_diff>